<commit_message>
Final add P2 Proposal
</commit_message>
<xml_diff>
--- a/P2 Proposal.docx
+++ b/P2 Proposal.docx
@@ -43,7 +43,6 @@
         <w:t>A user can expect to input Name, Search Area, Job Title, Experience Required. An expected output would be a email with an excel attachment. The excel file would contain: job name, job description, job location, job experience, and job company.</w:t>
       </w:r>
     </w:p>
-    <w:p/>
     <w:p/>
     <w:p>
       <w:r>
@@ -103,7 +102,11 @@
         <w:t xml:space="preserve"> job sites</w:t>
       </w:r>
       <w:r>
-        <w:t xml:space="preserve"> (Indeed, </w:t>
+        <w:t xml:space="preserve"> (</w:t>
+      </w:r>
+      <w:bookmarkStart w:id="0" w:name="_Hlk86678233"/>
+      <w:r>
+        <w:t xml:space="preserve">Indeed, </w:t>
       </w:r>
       <w:r>
         <w:t>L</w:t>
@@ -112,7 +115,11 @@
         <w:t>inkedin</w:t>
       </w:r>
       <w:r>
-        <w:t>, GlassDoor, ZipRecruiter)</w:t>
+        <w:t>, GlassDoor, ZipRecruiter</w:t>
+      </w:r>
+      <w:bookmarkEnd w:id="0"/>
+      <w:r>
+        <w:t>)</w:t>
       </w:r>
     </w:p>
     <w:p>
@@ -213,6 +220,7 @@
     <w:p/>
     <w:p>
       <w:r>
+        <w:lastRenderedPageBreak/>
         <w:t>Constraints</w:t>
       </w:r>
     </w:p>
@@ -250,6 +258,21 @@
       </w:pPr>
       <w:r>
         <w:t>HTML, CSS, and JS used to interact with job vendors</w:t>
+      </w:r>
+    </w:p>
+    <w:p>
+      <w:pPr>
+        <w:pStyle w:val="ListParagraph"/>
+        <w:numPr>
+          <w:ilvl w:val="0"/>
+          <w:numId w:val="4"/>
+        </w:numPr>
+      </w:pPr>
+      <w:r>
+        <w:t xml:space="preserve">Job sites to be scraped will be </w:t>
+      </w:r>
+      <w:r>
+        <w:t>Indeed, Linkedin, GlassDoor, ZipRecruiter</w:t>
       </w:r>
     </w:p>
     <w:p>

</xml_diff>